<commit_message>
updated info for data_lenght script
</commit_message>
<xml_diff>
--- a/docs/Code Description.docx
+++ b/docs/Code Description.docx
@@ -213,13 +213,7 @@
         <w:jc w:val="both"/>
       </w:pPr>
       <w:r>
-        <w:t xml:space="preserve">This file will add random RP-events onto an EEG signal according to model </w:t>
-      </w:r>
-      <w:r>
-        <w:t>B</w:t>
-      </w:r>
-      <w:r>
-        <w:t xml:space="preserve"> of the RP</w:t>
+        <w:t>This file will add random RP-events onto an EEG signal according to model B of the RP</w:t>
       </w:r>
     </w:p>
     <w:p>
@@ -278,6 +272,9 @@
       </w:pPr>
       <w:r>
         <w:t>This file will find how much data is needed to minimise the distance between forecast maps (i.e. for forecast maps to converge)</w:t>
+      </w:r>
+      <w:r>
+        <w:t xml:space="preserve"> by plotting distance between two forecast against simulation size</w:t>
       </w:r>
     </w:p>
     <w:p>
@@ -493,21 +490,10 @@
       </w:r>
     </w:p>
     <w:p>
-      <w:pPr>
-        <w:rPr>
-          <w:lang w:val="fr-FR"/>
-        </w:rPr>
-      </w:pPr>
-      <w:r>
-        <w:rPr>
-          <w:lang w:val="fr-FR"/>
-        </w:rPr>
+      <w:r>
         <w:t>MAIN COMPUTATIONS</w:t>
       </w:r>
       <w:r>
-        <w:rPr>
-          <w:lang w:val="fr-FR"/>
-        </w:rPr>
         <w:t> :</w:t>
       </w:r>
     </w:p>
@@ -1034,16 +1020,7 @@
             <w:rPr>
               <w:rFonts w:ascii="Cambria Math" w:hAnsi="Cambria Math"/>
             </w:rPr>
-            <m:t>a</m:t>
-          </m:r>
-          <m:r>
-            <m:rPr>
-              <m:sty m:val="bi"/>
-            </m:rPr>
-            <w:rPr>
-              <w:rFonts w:ascii="Cambria Math" w:hAnsi="Cambria Math"/>
-            </w:rPr>
-            <m:t xml:space="preserve">. </m:t>
+            <m:t xml:space="preserve">a. </m:t>
           </m:r>
         </m:oMath>
       </m:oMathPara>
@@ -1479,13 +1456,25 @@
         <w:rPr>
           <w:rFonts w:eastAsiaTheme="minorEastAsia"/>
         </w:rPr>
-        <w:t xml:space="preserve">Firstly, </w:t>
-      </w:r>
-      <w:r>
+        <w:t>Firstly, data from 64 channels are collapsed together into a single vector using mean() function</w:t>
+      </w:r>
+    </w:p>
+    <w:p>
+      <w:pPr>
+        <w:pStyle w:val="ListParagraph"/>
+        <w:numPr>
+          <w:ilvl w:val="0"/>
+          <w:numId w:val="2"/>
+        </w:numPr>
         <w:rPr>
           <w:rFonts w:eastAsiaTheme="minorEastAsia"/>
         </w:rPr>
-        <w:t>data from 64 channels are collapsed together into a single vector using mean() function</w:t>
+      </w:pPr>
+      <w:r>
+        <w:rPr>
+          <w:rFonts w:eastAsiaTheme="minorEastAsia"/>
+        </w:rPr>
+        <w:t>A temporary vector is then generated and a filter is applied to it (one tenth of a second), in order to then apply diff() to get the slope of the noise.</w:t>
       </w:r>
     </w:p>
     <w:p>
@@ -1503,7 +1492,13 @@
         <w:rPr>
           <w:rFonts w:eastAsiaTheme="minorEastAsia"/>
         </w:rPr>
-        <w:t>A temporary vector is then generated and a filter is applied to it (one tenth of a second), in order to then apply diff() to get the slope of the noise.</w:t>
+        <w:t xml:space="preserve">Then a threshold is found on this temporary vector, such that the slope is positive and </w:t>
+      </w:r>
+      <w:r>
+        <w:rPr>
+          <w:rFonts w:eastAsiaTheme="minorEastAsia"/>
+        </w:rPr>
+        <w:t>the threshold is crossed only 18 times (with sufficient event_spacings) by the signal. Events are labelled at these threshold crossings.</w:t>
       </w:r>
     </w:p>
     <w:p>
@@ -1521,37 +1516,13 @@
         <w:rPr>
           <w:rFonts w:eastAsiaTheme="minorEastAsia"/>
         </w:rPr>
-        <w:t xml:space="preserve">Then a threshold is found on this temporary vector, such that the slope is positive and </w:t>
+        <w:t xml:space="preserve">The 4 seconds following an event are then </w:t>
       </w:r>
       <w:r>
         <w:rPr>
           <w:rFonts w:eastAsiaTheme="minorEastAsia"/>
         </w:rPr>
-        <w:t>the threshold is crossed only 18 times (with sufficient event_spacings) by the signal. Events are labelled at these threshold crossings.</w:t>
-      </w:r>
-    </w:p>
-    <w:p>
-      <w:pPr>
-        <w:pStyle w:val="ListParagraph"/>
-        <w:numPr>
-          <w:ilvl w:val="0"/>
-          <w:numId w:val="2"/>
-        </w:numPr>
-        <w:rPr>
-          <w:rFonts w:eastAsiaTheme="minorEastAsia"/>
-        </w:rPr>
-      </w:pPr>
-      <w:r>
-        <w:rPr>
-          <w:rFonts w:eastAsiaTheme="minorEastAsia"/>
-        </w:rPr>
-        <w:t xml:space="preserve">The 4 seconds following an event are then </w:t>
-      </w:r>
-      <w:r>
-        <w:rPr>
-          <w:rFonts w:eastAsiaTheme="minorEastAsia"/>
-        </w:rPr>
-        <w:t>multiplied</w:t>
+        <w:t>convolved</w:t>
       </w:r>
       <w:r>
         <w:rPr>
@@ -1764,6 +1735,18 @@
       </w:r>
     </w:p>
     <w:p>
+      <w:pPr>
+        <w:pStyle w:val="ListParagraph"/>
+        <w:numPr>
+          <w:ilvl w:val="1"/>
+          <w:numId w:val="2"/>
+        </w:numPr>
+      </w:pPr>
+      <w:r>
+        <w:t>This provides the conditional probability of an event occurring given that the system is in a specific state</w:t>
+      </w:r>
+    </w:p>
+    <w:p>
       <w:r>
         <w:br w:type="page"/>
       </w:r>
@@ -1911,7 +1894,13 @@
         </w:numPr>
       </w:pPr>
       <w:r>
-        <w:t>forecast maps are generated for every ‘simulation_duration’ addition, until the five previous maps are all close enough together (distance&lt;0.01)</w:t>
+        <w:t xml:space="preserve">2 </w:t>
+      </w:r>
+      <w:r>
+        <w:t xml:space="preserve">forecast maps are generated for every ‘simulation_duration’ </w:t>
+      </w:r>
+      <w:r>
+        <w:t>increment. They are compared at each increment to get a distance value</w:t>
       </w:r>
       <w:bookmarkStart w:id="0" w:name="_GoBack"/>
       <w:bookmarkEnd w:id="0"/>

</xml_diff>